<commit_message>
Update padlabnas protocol files
</commit_message>
<xml_diff>
--- a/protocol_output/finished/padlabnas/padlabnas.docx
+++ b/protocol_output/finished/padlabnas/padlabnas.docx
@@ -52,7 +52,7 @@
         </w:p>
       </w:sdtContent>
     </w:sdt>
-    <w:bookmarkStart w:id="43" w:name="an-introduction-to-using-padlabnas"/>
+    <w:bookmarkStart w:id="44" w:name="an-introduction-to-using-padlabnas"/>
     <w:p>
       <w:pPr>
         <w:pStyle w:val="Heading1"/>
@@ -811,7 +811,7 @@
     </w:p>
     <w:bookmarkEnd w:id="32"/>
     <w:bookmarkEnd w:id="33"/>
-    <w:bookmarkStart w:id="42" w:name="moving-files-to-and-from-padlabnas"/>
+    <w:bookmarkStart w:id="43" w:name="moving-files-to-and-from-padlabnas"/>
     <w:p>
       <w:pPr>
         <w:pStyle w:val="Heading2"/>
@@ -946,7 +946,7 @@
       </w:r>
     </w:p>
     <w:bookmarkEnd w:id="36"/>
-    <w:bookmarkStart w:id="39" w:name="rclone"/>
+    <w:bookmarkStart w:id="40" w:name="rclone"/>
     <w:p>
       <w:pPr>
         <w:pStyle w:val="Heading3"/>
@@ -992,15 +992,7 @@
         <w:t xml:space="preserve"> </w:t>
       </w:r>
       <w:r>
-        <w:t xml:space="preserve">is useful to move individual files and folders between servers or to and from your local machine. If moving to or from your local machine, this can be done on the command line, if moving to or from PadLabNas to another server (e.g. Athena, Carson, Isca, RStudio), you will need to SSH into PadLabNas.</w:t>
-      </w:r>
-    </w:p>
-    <w:p>
-      <w:pPr>
-        <w:pStyle w:val="BodyText"/>
-      </w:pPr>
-      <w:r>
-        <w:t xml:space="preserve">First you will need to set up</w:t>
+        <w:t xml:space="preserve">is useful to move individual files and folders between servers or to and from your local machine. If moving to or from your local machine, this can be done on the command line, if moving to or from PadLabNas to another server (e.g. Athena, Carson, Isca, RStudio), you will need to ssh into the other server, and install</w:t>
       </w:r>
       <w:r>
         <w:t xml:space="preserve"> </w:t>
@@ -1013,7 +1005,50 @@
         <w:t xml:space="preserve">rclone</w:t>
       </w:r>
       <w:r>
-        <w:t xml:space="preserve">. Open your terminal. On both your local machine and the PadLabNas (if needed), you need to create a</w:t>
+        <w:t xml:space="preserve"> </w:t>
+      </w:r>
+      <w:r>
+        <w:t xml:space="preserve">using</w:t>
+      </w:r>
+      <w:r>
+        <w:t xml:space="preserve"> </w:t>
+      </w:r>
+      <w:hyperlink r:id="rId38">
+        <w:r>
+          <w:rPr>
+            <w:rStyle w:val="Hyperlink"/>
+            <w:b/>
+            <w:bCs/>
+          </w:rPr>
+          <w:t xml:space="preserve">conda</w:t>
+        </w:r>
+      </w:hyperlink>
+      <w:r>
+        <w:t xml:space="preserve"> </w:t>
+      </w:r>
+      <w:r>
+        <w:t xml:space="preserve">in your base environment.</w:t>
+      </w:r>
+    </w:p>
+    <w:p>
+      <w:pPr>
+        <w:pStyle w:val="BodyText"/>
+      </w:pPr>
+      <w:r>
+        <w:t xml:space="preserve">First you will need to set up</w:t>
+      </w:r>
+      <w:r>
+        <w:t xml:space="preserve"> </w:t>
+      </w:r>
+      <w:r>
+        <w:rPr>
+          <w:b/>
+          <w:bCs/>
+        </w:rPr>
+        <w:t xml:space="preserve">rclone</w:t>
+      </w:r>
+      <w:r>
+        <w:t xml:space="preserve">. Open your terminal. On your local machine (and any remote server you are also using), you need to create a</w:t>
       </w:r>
       <w:r>
         <w:t xml:space="preserve"> </w:t>
@@ -1029,39 +1064,7 @@
         <w:t xml:space="preserve"> </w:t>
       </w:r>
       <w:r>
-        <w:t xml:space="preserve">file which stores the details of the remotes you want to move files between. On your local machine, I recommend adding</w:t>
-      </w:r>
-      <w:r>
-        <w:t xml:space="preserve"> </w:t>
-      </w:r>
-      <w:r>
-        <w:rPr>
-          <w:b/>
-          <w:bCs/>
-        </w:rPr>
-        <w:t xml:space="preserve">PadLabNas</w:t>
-      </w:r>
-      <w:r>
-        <w:t xml:space="preserve"> </w:t>
-      </w:r>
-      <w:r>
-        <w:t xml:space="preserve">and any of the other servers you use. For</w:t>
-      </w:r>
-      <w:r>
-        <w:t xml:space="preserve"> </w:t>
-      </w:r>
-      <w:r>
-        <w:rPr>
-          <w:b/>
-          <w:bCs/>
-        </w:rPr>
-        <w:t xml:space="preserve">PadLabNas</w:t>
-      </w:r>
-      <w:r>
-        <w:t xml:space="preserve"> </w:t>
-      </w:r>
-      <w:r>
-        <w:t xml:space="preserve">I recommend adding other servers as you need to.</w:t>
+        <w:t xml:space="preserve">file which stores the details of the PadLabNas (and any other remotes) you want to move files between. When moving files between PadLabNas and another remote, you will need to SSH into the remote first and add a config file to the remote server.</w:t>
       </w:r>
     </w:p>
     <w:p>
@@ -1079,42 +1082,54 @@
       </w:r>
       <w:r>
         <w:rPr>
+          <w:rStyle w:val="FunctionTok"/>
+        </w:rPr>
+        <w:t xml:space="preserve">ssh</w:t>
+      </w:r>
+      <w:r>
+        <w:rPr>
           <w:rStyle w:val="NormalTok"/>
         </w:rPr>
-        <w:t xml:space="preserve">ssh USERNAME</w:t>
-      </w:r>
-      <w:r>
-        <w:rPr>
-          <w:rStyle w:val="SpecialCharTok"/>
-        </w:rPr>
-        <w:t xml:space="preserve">@</w:t>
+        <w:t xml:space="preserve"> USERNAME@ipaddresshere </w:t>
+      </w:r>
+      <w:r>
+        <w:rPr>
+          <w:rStyle w:val="AttributeTok"/>
+        </w:rPr>
+        <w:t xml:space="preserve">-p</w:t>
       </w:r>
       <w:r>
         <w:rPr>
           <w:rStyle w:val="NormalTok"/>
         </w:rPr>
-        <w:t xml:space="preserve">ipaddresshere </w:t>
-      </w:r>
-      <w:r>
-        <w:rPr>
-          <w:rStyle w:val="SpecialCharTok"/>
-        </w:rPr>
-        <w:t xml:space="preserve">-</w:t>
+        <w:t xml:space="preserve"> 22</w:t>
+      </w:r>
+      <w:r>
+        <w:br/>
+      </w:r>
+      <w:r>
+        <w:br/>
+      </w:r>
+      <w:r>
+        <w:rPr>
+          <w:rStyle w:val="CommentTok"/>
+        </w:rPr>
+        <w:t xml:space="preserve"># Check _rclone_ is installed</w:t>
+      </w:r>
+      <w:r>
+        <w:br/>
+      </w:r>
+      <w:r>
+        <w:rPr>
+          <w:rStyle w:val="ExtensionTok"/>
+        </w:rPr>
+        <w:t xml:space="preserve">rclone</w:t>
       </w:r>
       <w:r>
         <w:rPr>
           <w:rStyle w:val="NormalTok"/>
         </w:rPr>
-        <w:t xml:space="preserve">p </w:t>
-      </w:r>
-      <w:r>
-        <w:rPr>
-          <w:rStyle w:val="DecValTok"/>
-        </w:rPr>
-        <w:t xml:space="preserve">22</w:t>
-      </w:r>
-      <w:r>
-        <w:br/>
+        <w:t xml:space="preserve"> –version</w:t>
       </w:r>
       <w:r>
         <w:br/>
@@ -1123,46 +1138,34 @@
         <w:rPr>
           <w:rStyle w:val="CommentTok"/>
         </w:rPr>
-        <w:t xml:space="preserve"># Check _rclone_ is installed</w:t>
-      </w:r>
-      <w:r>
-        <w:br/>
+        <w:t xml:space="preserve"># if not install rclone (on your local machine)</w:t>
+      </w:r>
+      <w:r>
+        <w:br/>
+      </w:r>
+      <w:r>
+        <w:br/>
+      </w:r>
+      <w:r>
+        <w:rPr>
+          <w:rStyle w:val="CommentTok"/>
+        </w:rPr>
+        <w:t xml:space="preserve"># add a remote</w:t>
+      </w:r>
+      <w:r>
+        <w:br/>
+      </w:r>
+      <w:r>
+        <w:rPr>
+          <w:rStyle w:val="ExtensionTok"/>
+        </w:rPr>
+        <w:t xml:space="preserve">rclone</w:t>
       </w:r>
       <w:r>
         <w:rPr>
           <w:rStyle w:val="NormalTok"/>
         </w:rPr>
-        <w:t xml:space="preserve">rclone –version</w:t>
-      </w:r>
-      <w:r>
-        <w:br/>
-      </w:r>
-      <w:r>
-        <w:rPr>
-          <w:rStyle w:val="CommentTok"/>
-        </w:rPr>
-        <w:t xml:space="preserve"># if not install rclone (on your local machine)</w:t>
-      </w:r>
-      <w:r>
-        <w:br/>
-      </w:r>
-      <w:r>
-        <w:br/>
-      </w:r>
-      <w:r>
-        <w:rPr>
-          <w:rStyle w:val="CommentTok"/>
-        </w:rPr>
-        <w:t xml:space="preserve"># add a remote</w:t>
-      </w:r>
-      <w:r>
-        <w:br/>
-      </w:r>
-      <w:r>
-        <w:rPr>
-          <w:rStyle w:val="NormalTok"/>
-        </w:rPr>
-        <w:t xml:space="preserve">rclone config</w:t>
+        <w:t xml:space="preserve"> config</w:t>
       </w:r>
     </w:p>
     <w:p>
@@ -1407,9 +1410,15 @@
       </w:r>
       <w:r>
         <w:rPr>
+          <w:rStyle w:val="ExtensionTok"/>
+        </w:rPr>
+        <w:t xml:space="preserve">rclone</w:t>
+      </w:r>
+      <w:r>
+        <w:rPr>
           <w:rStyle w:val="NormalTok"/>
         </w:rPr>
-        <w:t xml:space="preserve">rclone config file</w:t>
+        <w:t xml:space="preserve"> config file</w:t>
       </w:r>
     </w:p>
     <w:p>
@@ -1462,7 +1471,7 @@
       <w:r>
         <w:t xml:space="preserve"> </w:t>
       </w:r>
-      <w:hyperlink r:id="rId38">
+      <w:hyperlink r:id="rId39">
         <w:r>
           <w:rPr>
             <w:rStyle w:val="Hyperlink"/>
@@ -1524,9 +1533,15 @@
       </w:r>
       <w:r>
         <w:rPr>
+          <w:rStyle w:val="ExtensionTok"/>
+        </w:rPr>
+        <w:t xml:space="preserve">rclone</w:t>
+      </w:r>
+      <w:r>
+        <w:rPr>
           <w:rStyle w:val="NormalTok"/>
         </w:rPr>
-        <w:t xml:space="preserve">rclone listremotes</w:t>
+        <w:t xml:space="preserve"> listremotes</w:t>
       </w:r>
       <w:r>
         <w:br/>
@@ -1545,15 +1560,15 @@
       </w:r>
       <w:r>
         <w:rPr>
+          <w:rStyle w:val="ExtensionTok"/>
+        </w:rPr>
+        <w:t xml:space="preserve">rclone</w:t>
+      </w:r>
+      <w:r>
+        <w:rPr>
           <w:rStyle w:val="NormalTok"/>
         </w:rPr>
-        <w:t xml:space="preserve">rclone lsd PadLabNas</w:t>
-      </w:r>
-      <w:r>
-        <w:rPr>
-          <w:rStyle w:val="SpecialCharTok"/>
-        </w:rPr>
-        <w:t xml:space="preserve">:</w:t>
+        <w:t xml:space="preserve"> lsd PadLabNas:</w:t>
       </w:r>
       <w:r>
         <w:br/>
@@ -1572,27 +1587,57 @@
       </w:r>
       <w:r>
         <w:rPr>
+          <w:rStyle w:val="BuiltInTok"/>
+        </w:rPr>
+        <w:t xml:space="preserve">cd</w:t>
+      </w:r>
+      <w:r>
+        <w:rPr>
           <w:rStyle w:val="NormalTok"/>
         </w:rPr>
-        <w:t xml:space="preserve">cd </w:t>
-      </w:r>
-      <w:r>
-        <w:rPr>
-          <w:rStyle w:val="SpecialCharTok"/>
-        </w:rPr>
-        <w:t xml:space="preserve">~</w:t>
-      </w:r>
-      <w:r>
-        <w:rPr>
-          <w:rStyle w:val="ErrorTok"/>
-        </w:rPr>
-        <w:t xml:space="preserve">/</w:t>
+        <w:t xml:space="preserve"> ~/Downloads</w:t>
+      </w:r>
+      <w:r>
+        <w:br/>
+      </w:r>
+      <w:r>
+        <w:br/>
+      </w:r>
+      <w:r>
+        <w:rPr>
+          <w:rStyle w:val="CommentTok"/>
+        </w:rPr>
+        <w:t xml:space="preserve"># run a test download using copy</w:t>
+      </w:r>
+      <w:r>
+        <w:br/>
+      </w:r>
+      <w:r>
+        <w:rPr>
+          <w:rStyle w:val="CommentTok"/>
+        </w:rPr>
+        <w:t xml:space="preserve"># downloads test from PadLabNas into your local machine to a folder. Adding /test at the end of the destination creates the folder on your machine._</w:t>
+      </w:r>
+      <w:r>
+        <w:br/>
+      </w:r>
+      <w:r>
+        <w:rPr>
+          <w:rStyle w:val="ExtensionTok"/>
+        </w:rPr>
+        <w:t xml:space="preserve">rclone</w:t>
       </w:r>
       <w:r>
         <w:rPr>
           <w:rStyle w:val="NormalTok"/>
         </w:rPr>
-        <w:t xml:space="preserve">Downloads</w:t>
+        <w:t xml:space="preserve"> copy PadLabNas:BucklingCollaborative/test ~/Downloads/test </w:t>
+      </w:r>
+      <w:r>
+        <w:rPr>
+          <w:rStyle w:val="AttributeTok"/>
+        </w:rPr>
+        <w:t xml:space="preserve">--progress</w:t>
       </w:r>
       <w:r>
         <w:br/>
@@ -1604,188 +1649,34 @@
         <w:rPr>
           <w:rStyle w:val="CommentTok"/>
         </w:rPr>
-        <w:t xml:space="preserve"># run a test download using copy</w:t>
-      </w:r>
-      <w:r>
-        <w:br/>
-      </w:r>
-      <w:r>
-        <w:rPr>
-          <w:rStyle w:val="CommentTok"/>
-        </w:rPr>
-        <w:t xml:space="preserve"># downloads test from PadLabNas into your local machine to a folder. Adding /test at the end of the destination creates the folder on your machine._</w:t>
-      </w:r>
-      <w:r>
-        <w:br/>
+        <w:t xml:space="preserve"># move test onto PadLabNas</w:t>
+      </w:r>
+      <w:r>
+        <w:br/>
+      </w:r>
+      <w:r>
+        <w:rPr>
+          <w:rStyle w:val="ExtensionTok"/>
+        </w:rPr>
+        <w:t xml:space="preserve">rclone</w:t>
       </w:r>
       <w:r>
         <w:rPr>
           <w:rStyle w:val="NormalTok"/>
         </w:rPr>
-        <w:t xml:space="preserve">rclone copy PadLabNas</w:t>
-      </w:r>
-      <w:r>
-        <w:rPr>
-          <w:rStyle w:val="SpecialCharTok"/>
-        </w:rPr>
-        <w:t xml:space="preserve">:</w:t>
+        <w:t xml:space="preserve"> copy ~/Downloads/test </w:t>
+      </w:r>
+      <w:r>
+        <w:rPr>
+          <w:rStyle w:val="AttributeTok"/>
+        </w:rPr>
+        <w:t xml:space="preserve">--progress</w:t>
       </w:r>
       <w:r>
         <w:rPr>
           <w:rStyle w:val="NormalTok"/>
         </w:rPr>
-        <w:t xml:space="preserve">BucklingCollaborative</w:t>
-      </w:r>
-      <w:r>
-        <w:rPr>
-          <w:rStyle w:val="SpecialCharTok"/>
-        </w:rPr>
-        <w:t xml:space="preserve">/</w:t>
-      </w:r>
-      <w:r>
-        <w:rPr>
-          <w:rStyle w:val="NormalTok"/>
-        </w:rPr>
-        <w:t xml:space="preserve">test </w:t>
-      </w:r>
-      <w:r>
-        <w:rPr>
-          <w:rStyle w:val="SpecialCharTok"/>
-        </w:rPr>
-        <w:t xml:space="preserve">~</w:t>
-      </w:r>
-      <w:r>
-        <w:rPr>
-          <w:rStyle w:val="ErrorTok"/>
-        </w:rPr>
-        <w:t xml:space="preserve">/</w:t>
-      </w:r>
-      <w:r>
-        <w:rPr>
-          <w:rStyle w:val="NormalTok"/>
-        </w:rPr>
-        <w:t xml:space="preserve">Downloads</w:t>
-      </w:r>
-      <w:r>
-        <w:rPr>
-          <w:rStyle w:val="SpecialCharTok"/>
-        </w:rPr>
-        <w:t xml:space="preserve">/</w:t>
-      </w:r>
-      <w:r>
-        <w:rPr>
-          <w:rStyle w:val="NormalTok"/>
-        </w:rPr>
-        <w:t xml:space="preserve">test </w:t>
-      </w:r>
-      <w:r>
-        <w:rPr>
-          <w:rStyle w:val="SpecialCharTok"/>
-        </w:rPr>
-        <w:t xml:space="preserve">--</w:t>
-      </w:r>
-      <w:r>
-        <w:rPr>
-          <w:rStyle w:val="NormalTok"/>
-        </w:rPr>
-        <w:t xml:space="preserve">progress</w:t>
-      </w:r>
-      <w:r>
-        <w:br/>
-      </w:r>
-      <w:r>
-        <w:br/>
-      </w:r>
-      <w:r>
-        <w:rPr>
-          <w:rStyle w:val="CommentTok"/>
-        </w:rPr>
-        <w:t xml:space="preserve"># move test onto PadLabNas</w:t>
-      </w:r>
-      <w:r>
-        <w:br/>
-      </w:r>
-      <w:r>
-        <w:rPr>
-          <w:rStyle w:val="NormalTok"/>
-        </w:rPr>
-        <w:t xml:space="preserve">rclone copy </w:t>
-      </w:r>
-      <w:r>
-        <w:rPr>
-          <w:rStyle w:val="SpecialCharTok"/>
-        </w:rPr>
-        <w:t xml:space="preserve">~</w:t>
-      </w:r>
-      <w:r>
-        <w:rPr>
-          <w:rStyle w:val="ErrorTok"/>
-        </w:rPr>
-        <w:t xml:space="preserve">/</w:t>
-      </w:r>
-      <w:r>
-        <w:rPr>
-          <w:rStyle w:val="NormalTok"/>
-        </w:rPr>
-        <w:t xml:space="preserve">Downloads</w:t>
-      </w:r>
-      <w:r>
-        <w:rPr>
-          <w:rStyle w:val="SpecialCharTok"/>
-        </w:rPr>
-        <w:t xml:space="preserve">/</w:t>
-      </w:r>
-      <w:r>
-        <w:rPr>
-          <w:rStyle w:val="NormalTok"/>
-        </w:rPr>
-        <w:t xml:space="preserve">test </w:t>
-      </w:r>
-      <w:r>
-        <w:rPr>
-          <w:rStyle w:val="SpecialCharTok"/>
-        </w:rPr>
-        <w:t xml:space="preserve">--</w:t>
-      </w:r>
-      <w:r>
-        <w:rPr>
-          <w:rStyle w:val="NormalTok"/>
-        </w:rPr>
-        <w:t xml:space="preserve">progress PadLabNas</w:t>
-      </w:r>
-      <w:r>
-        <w:rPr>
-          <w:rStyle w:val="SpecialCharTok"/>
-        </w:rPr>
-        <w:t xml:space="preserve">:</w:t>
-      </w:r>
-      <w:r>
-        <w:rPr>
-          <w:rStyle w:val="NormalTok"/>
-        </w:rPr>
-        <w:t xml:space="preserve">BucklingCollaborative</w:t>
-      </w:r>
-      <w:r>
-        <w:rPr>
-          <w:rStyle w:val="SpecialCharTok"/>
-        </w:rPr>
-        <w:t xml:space="preserve">/</w:t>
-      </w:r>
-      <w:r>
-        <w:rPr>
-          <w:rStyle w:val="NormalTok"/>
-        </w:rPr>
-        <w:t xml:space="preserve">test</w:t>
-      </w:r>
-    </w:p>
-    <w:bookmarkEnd w:id="39"/>
-    <w:bookmarkStart w:id="41" w:name="share-folders-with-a-share-link"/>
-    <w:p>
-      <w:pPr>
-        <w:pStyle w:val="Heading3"/>
-      </w:pPr>
-      <w:r>
-        <w:t xml:space="preserve">Share folders with a Share Link</w:t>
+        <w:t xml:space="preserve"> PadLabNas:BucklingCollaborative/test</w:t>
       </w:r>
     </w:p>
     <w:p>
@@ -1793,7 +1684,7 @@
         <w:pStyle w:val="FirstParagraph"/>
       </w:pPr>
       <w:r>
-        <w:t xml:space="preserve">Sometimes you may want to share a folder with people who are not signed up to PadLabNas. To share a folder, Right Click on the folder in</w:t>
+        <w:t xml:space="preserve">An example of moving a folder from PadLabNas to another remote server is below. This example assumes you are logged in to the remote server (e.g. RStudio server). It is important to write absolute paths and not use</w:t>
       </w:r>
       <w:r>
         <w:t xml:space="preserve"> </w:t>
@@ -1803,13 +1694,75 @@
           <w:b/>
           <w:bCs/>
         </w:rPr>
-        <w:t xml:space="preserve">File Station</w:t>
-      </w:r>
-      <w:r>
-        <w:t xml:space="preserve"> </w:t>
-      </w:r>
-      <w:r>
-        <w:t xml:space="preserve">and click Share. Then click Save. You can then share that link with anyone you want and they can Download it through their browser.</w:t>
+        <w:t xml:space="preserve">~</w:t>
+      </w:r>
+      <w:r>
+        <w:t xml:space="preserve"> </w:t>
+      </w:r>
+      <w:r>
+        <w:t xml:space="preserve">to denote relative file paths.</w:t>
+      </w:r>
+    </w:p>
+    <w:p>
+      <w:pPr>
+        <w:pStyle w:val="SourceCode"/>
+      </w:pPr>
+      <w:r>
+        <w:rPr>
+          <w:rStyle w:val="CommentTok"/>
+        </w:rPr>
+        <w:t xml:space="preserve"># move test folder from PadLabNas to remote server</w:t>
+      </w:r>
+      <w:r>
+        <w:br/>
+      </w:r>
+      <w:r>
+        <w:rPr>
+          <w:rStyle w:val="ExtensionTok"/>
+        </w:rPr>
+        <w:t xml:space="preserve">rclone</w:t>
+      </w:r>
+      <w:r>
+        <w:rPr>
+          <w:rStyle w:val="NormalTok"/>
+        </w:rPr>
+        <w:t xml:space="preserve"> copy /volume1/BucklingCollaborative/test rstudio_server:/home2/ISAD/dp415/test </w:t>
+      </w:r>
+      <w:r>
+        <w:rPr>
+          <w:rStyle w:val="AttributeTok"/>
+        </w:rPr>
+        <w:t xml:space="preserve">--verbose</w:t>
+      </w:r>
+      <w:r>
+        <w:rPr>
+          <w:rStyle w:val="NormalTok"/>
+        </w:rPr>
+        <w:t xml:space="preserve"> </w:t>
+      </w:r>
+      <w:r>
+        <w:rPr>
+          <w:rStyle w:val="AttributeTok"/>
+        </w:rPr>
+        <w:t xml:space="preserve">--progress</w:t>
+      </w:r>
+    </w:p>
+    <w:bookmarkEnd w:id="40"/>
+    <w:bookmarkStart w:id="42" w:name="share-folders-with-a-share-link"/>
+    <w:p>
+      <w:pPr>
+        <w:pStyle w:val="Heading3"/>
+      </w:pPr>
+      <w:r>
+        <w:t xml:space="preserve">Share folders with a Share Link</w:t>
+      </w:r>
+    </w:p>
+    <w:p>
+      <w:pPr>
+        <w:pStyle w:val="FirstParagraph"/>
+      </w:pPr>
+      <w:r>
+        <w:t xml:space="preserve">Sometimes you may want to share a folder with people who are not signed up to PadLabNas. To share a folder, Right Click on the folder in</w:t>
       </w:r>
       <w:r>
         <w:t xml:space="preserve"> </w:t>
@@ -1819,6 +1772,22 @@
           <w:b/>
           <w:bCs/>
         </w:rPr>
+        <w:t xml:space="preserve">File Station</w:t>
+      </w:r>
+      <w:r>
+        <w:t xml:space="preserve"> </w:t>
+      </w:r>
+      <w:r>
+        <w:t xml:space="preserve">and click Share. Then click Save. You can then share that link with anyone you want and they can Download it through their browser.</w:t>
+      </w:r>
+      <w:r>
+        <w:t xml:space="preserve"> </w:t>
+      </w:r>
+      <w:r>
+        <w:rPr>
+          <w:b/>
+          <w:bCs/>
+        </w:rPr>
         <w:t xml:space="preserve">NOTE the recipient still needs to be on the University VPN for this to work.</w:t>
       </w:r>
     </w:p>
@@ -1832,7 +1801,7 @@
       <w:r>
         <w:t xml:space="preserve"> </w:t>
       </w:r>
-      <w:hyperlink r:id="rId40">
+      <w:hyperlink r:id="rId41">
         <w:r>
           <w:rPr>
             <w:rStyle w:val="Hyperlink"/>
@@ -1880,21 +1849,48 @@
       </w:r>
       <w:r>
         <w:rPr>
+          <w:rStyle w:val="ExtensionTok"/>
+        </w:rPr>
+        <w:t xml:space="preserve">curl</w:t>
+      </w:r>
+      <w:r>
+        <w:rPr>
           <w:rStyle w:val="NormalTok"/>
         </w:rPr>
-        <w:t xml:space="preserve">curl </w:t>
-      </w:r>
-      <w:r>
-        <w:rPr>
-          <w:rStyle w:val="SpecialCharTok"/>
-        </w:rPr>
-        <w:t xml:space="preserve">--</w:t>
+        <w:t xml:space="preserve"> </w:t>
+      </w:r>
+      <w:r>
+        <w:rPr>
+          <w:rStyle w:val="AttributeTok"/>
+        </w:rPr>
+        <w:t xml:space="preserve">--version</w:t>
+      </w:r>
+      <w:r>
+        <w:br/>
+      </w:r>
+      <w:r>
+        <w:br/>
+      </w:r>
+      <w:r>
+        <w:rPr>
+          <w:rStyle w:val="CommentTok"/>
+        </w:rPr>
+        <w:t xml:space="preserve"># Move into correct directory to download the file or zip folder.  </w:t>
+      </w:r>
+      <w:r>
+        <w:br/>
+      </w:r>
+      <w:r>
+        <w:rPr>
+          <w:rStyle w:val="BuiltInTok"/>
+        </w:rPr>
+        <w:t xml:space="preserve">cd</w:t>
       </w:r>
       <w:r>
         <w:rPr>
           <w:rStyle w:val="NormalTok"/>
         </w:rPr>
-        <w:t xml:space="preserve">version</w:t>
+        <w:t xml:space="preserve"> ~/Downloads</w:t>
       </w:r>
       <w:r>
         <w:br/>
@@ -1906,34 +1902,415 @@
         <w:rPr>
           <w:rStyle w:val="CommentTok"/>
         </w:rPr>
-        <w:t xml:space="preserve"># Move into correct directory to download the file or zip folder.  </w:t>
-      </w:r>
-      <w:r>
-        <w:br/>
+        <w:t xml:space="preserve"># Define Sharing Link, NAS address, and file name. You may need to change these bits.</w:t>
+      </w:r>
+      <w:r>
+        <w:br/>
+      </w:r>
+      <w:r>
+        <w:br/>
+      </w:r>
+      <w:r>
+        <w:rPr>
+          <w:rStyle w:val="CommentTok"/>
+        </w:rPr>
+        <w:t xml:space="preserve"># sharing link_</w:t>
+      </w:r>
+      <w:r>
+        <w:br/>
+      </w:r>
+      <w:r>
+        <w:rPr>
+          <w:rStyle w:val="VariableTok"/>
+        </w:rPr>
+        <w:t xml:space="preserve">sharing_link</w:t>
+      </w:r>
+      <w:r>
+        <w:rPr>
+          <w:rStyle w:val="OperatorTok"/>
+        </w:rPr>
+        <w:t xml:space="preserve">=</w:t>
       </w:r>
       <w:r>
         <w:rPr>
           <w:rStyle w:val="NormalTok"/>
         </w:rPr>
-        <w:t xml:space="preserve">cd </w:t>
-      </w:r>
-      <w:r>
-        <w:rPr>
-          <w:rStyle w:val="SpecialCharTok"/>
-        </w:rPr>
-        <w:t xml:space="preserve">~</w:t>
-      </w:r>
-      <w:r>
-        <w:rPr>
-          <w:rStyle w:val="ErrorTok"/>
+        <w:t xml:space="preserve">https://gofile.me/7EFXM/HwTkOww2x</w:t>
+      </w:r>
+      <w:r>
+        <w:br/>
+      </w:r>
+      <w:r>
+        <w:br/>
+      </w:r>
+      <w:r>
+        <w:rPr>
+          <w:rStyle w:val="CommentTok"/>
+        </w:rPr>
+        <w:t xml:space="preserve"># PadLabNAS address</w:t>
+      </w:r>
+      <w:r>
+        <w:br/>
+      </w:r>
+      <w:r>
+        <w:rPr>
+          <w:rStyle w:val="VariableTok"/>
+        </w:rPr>
+        <w:t xml:space="preserve">nas</w:t>
+      </w:r>
+      <w:r>
+        <w:rPr>
+          <w:rStyle w:val="OperatorTok"/>
+        </w:rPr>
+        <w:t xml:space="preserve">=</w:t>
+      </w:r>
+      <w:r>
+        <w:rPr>
+          <w:rStyle w:val="NormalTok"/>
+        </w:rPr>
+        <w:t xml:space="preserve">https://padlabnas.synology.me:5001</w:t>
+      </w:r>
+      <w:r>
+        <w:br/>
+      </w:r>
+      <w:r>
+        <w:br/>
+      </w:r>
+      <w:r>
+        <w:rPr>
+          <w:rStyle w:val="CommentTok"/>
+        </w:rPr>
+        <w:t xml:space="preserve"># filename</w:t>
+      </w:r>
+      <w:r>
+        <w:br/>
+      </w:r>
+      <w:r>
+        <w:rPr>
+          <w:rStyle w:val="VariableTok"/>
+        </w:rPr>
+        <w:t xml:space="preserve">filename</w:t>
+      </w:r>
+      <w:r>
+        <w:rPr>
+          <w:rStyle w:val="OperatorTok"/>
+        </w:rPr>
+        <w:t xml:space="preserve">=</w:t>
+      </w:r>
+      <w:r>
+        <w:rPr>
+          <w:rStyle w:val="StringTok"/>
+        </w:rPr>
+        <w:t xml:space="preserve">"test.zip"</w:t>
+      </w:r>
+      <w:r>
+        <w:br/>
+      </w:r>
+      <w:r>
+        <w:br/>
+      </w:r>
+      <w:r>
+        <w:rPr>
+          <w:rStyle w:val="CommentTok"/>
+        </w:rPr>
+        <w:t xml:space="preserve">#Create a file that allows curl to talk to the Sharing Link properly. We call it cookies.txt. You can just copy and paste this code.</w:t>
+      </w:r>
+      <w:r>
+        <w:br/>
+      </w:r>
+      <w:r>
+        <w:rPr>
+          <w:rStyle w:val="ExtensionTok"/>
+        </w:rPr>
+        <w:t xml:space="preserve">curl</w:t>
+      </w:r>
+      <w:r>
+        <w:rPr>
+          <w:rStyle w:val="NormalTok"/>
+        </w:rPr>
+        <w:t xml:space="preserve"> </w:t>
+      </w:r>
+      <w:r>
+        <w:rPr>
+          <w:rStyle w:val="AttributeTok"/>
+        </w:rPr>
+        <w:t xml:space="preserve">-k</w:t>
+      </w:r>
+      <w:r>
+        <w:rPr>
+          <w:rStyle w:val="NormalTok"/>
+        </w:rPr>
+        <w:t xml:space="preserve"> </w:t>
+      </w:r>
+      <w:r>
+        <w:rPr>
+          <w:rStyle w:val="AttributeTok"/>
+        </w:rPr>
+        <w:t xml:space="preserve">-c</w:t>
+      </w:r>
+      <w:r>
+        <w:rPr>
+          <w:rStyle w:val="NormalTok"/>
+        </w:rPr>
+        <w:t xml:space="preserve"> cookies.txt </w:t>
+      </w:r>
+      <w:r>
+        <w:rPr>
+          <w:rStyle w:val="AttributeTok"/>
+        </w:rPr>
+        <w:t xml:space="preserve">-b</w:t>
+      </w:r>
+      <w:r>
+        <w:rPr>
+          <w:rStyle w:val="NormalTok"/>
+        </w:rPr>
+        <w:t xml:space="preserve"> cookies.txt </w:t>
+      </w:r>
+      <w:r>
+        <w:rPr>
+          <w:rStyle w:val="StringTok"/>
+        </w:rPr>
+        <w:t xml:space="preserve">"</w:t>
+      </w:r>
+      <w:r>
+        <w:rPr>
+          <w:rStyle w:val="VariableTok"/>
+        </w:rPr>
+        <w:t xml:space="preserve">$nas</w:t>
+      </w:r>
+      <w:r>
+        <w:rPr>
+          <w:rStyle w:val="StringTok"/>
+        </w:rPr>
+        <w:t xml:space="preserve">/sharing/</w:t>
+      </w:r>
+      <w:r>
+        <w:rPr>
+          <w:rStyle w:val="VariableTok"/>
+        </w:rPr>
+        <w:t xml:space="preserve">$(</w:t>
+      </w:r>
+      <w:r>
+        <w:rPr>
+          <w:rStyle w:val="FunctionTok"/>
+        </w:rPr>
+        <w:t xml:space="preserve">basename</w:t>
+      </w:r>
+      <w:r>
+        <w:rPr>
+          <w:rStyle w:val="NormalTok"/>
+        </w:rPr>
+        <w:t xml:space="preserve"> </w:t>
+      </w:r>
+      <w:r>
+        <w:rPr>
+          <w:rStyle w:val="StringTok"/>
+        </w:rPr>
+        <w:t xml:space="preserve">"</w:t>
+      </w:r>
+      <w:r>
+        <w:rPr>
+          <w:rStyle w:val="VariableTok"/>
+        </w:rPr>
+        <w:t xml:space="preserve">$sharing_link</w:t>
+      </w:r>
+      <w:r>
+        <w:rPr>
+          <w:rStyle w:val="StringTok"/>
+        </w:rPr>
+        <w:t xml:space="preserve">"</w:t>
+      </w:r>
+      <w:r>
+        <w:rPr>
+          <w:rStyle w:val="VariableTok"/>
+        </w:rPr>
+        <w:t xml:space="preserve">)</w:t>
+      </w:r>
+      <w:r>
+        <w:rPr>
+          <w:rStyle w:val="StringTok"/>
+        </w:rPr>
+        <w:t xml:space="preserve">"</w:t>
+      </w:r>
+      <w:r>
+        <w:br/>
+      </w:r>
+      <w:r>
+        <w:br/>
+      </w:r>
+      <w:r>
+        <w:rPr>
+          <w:rStyle w:val="CommentTok"/>
+        </w:rPr>
+        <w:t xml:space="preserve">#Download the file using curl and remove cookies.txt. Just copy and paste this code.</w:t>
+      </w:r>
+      <w:r>
+        <w:br/>
+      </w:r>
+      <w:r>
+        <w:rPr>
+          <w:rStyle w:val="ExtensionTok"/>
+        </w:rPr>
+        <w:t xml:space="preserve">curl</w:t>
+      </w:r>
+      <w:r>
+        <w:rPr>
+          <w:rStyle w:val="NormalTok"/>
+        </w:rPr>
+        <w:t xml:space="preserve"> </w:t>
+      </w:r>
+      <w:r>
+        <w:rPr>
+          <w:rStyle w:val="AttributeTok"/>
+        </w:rPr>
+        <w:t xml:space="preserve">-k</w:t>
+      </w:r>
+      <w:r>
+        <w:rPr>
+          <w:rStyle w:val="NormalTok"/>
+        </w:rPr>
+        <w:t xml:space="preserve"> </w:t>
+      </w:r>
+      <w:r>
+        <w:rPr>
+          <w:rStyle w:val="AttributeTok"/>
+        </w:rPr>
+        <w:t xml:space="preserve">-b</w:t>
+      </w:r>
+      <w:r>
+        <w:rPr>
+          <w:rStyle w:val="NormalTok"/>
+        </w:rPr>
+        <w:t xml:space="preserve"> cookies.txt </w:t>
+      </w:r>
+      <w:r>
+        <w:rPr>
+          <w:rStyle w:val="AttributeTok"/>
+        </w:rPr>
+        <w:t xml:space="preserve">-L</w:t>
+      </w:r>
+      <w:r>
+        <w:rPr>
+          <w:rStyle w:val="NormalTok"/>
+        </w:rPr>
+        <w:t xml:space="preserve"> </w:t>
+      </w:r>
+      <w:r>
+        <w:rPr>
+          <w:rStyle w:val="AttributeTok"/>
+        </w:rPr>
+        <w:t xml:space="preserve">-O</w:t>
+      </w:r>
+      <w:r>
+        <w:rPr>
+          <w:rStyle w:val="NormalTok"/>
+        </w:rPr>
+        <w:t xml:space="preserve"> </w:t>
+      </w:r>
+      <w:r>
+        <w:rPr>
+          <w:rStyle w:val="StringTok"/>
+        </w:rPr>
+        <w:t xml:space="preserve">"</w:t>
+      </w:r>
+      <w:r>
+        <w:rPr>
+          <w:rStyle w:val="VariableTok"/>
+        </w:rPr>
+        <w:t xml:space="preserve">$nas</w:t>
+      </w:r>
+      <w:r>
+        <w:rPr>
+          <w:rStyle w:val="StringTok"/>
+        </w:rPr>
+        <w:t xml:space="preserve">/fsdownload/</w:t>
+      </w:r>
+      <w:r>
+        <w:rPr>
+          <w:rStyle w:val="VariableTok"/>
+        </w:rPr>
+        <w:t xml:space="preserve">$(</w:t>
+      </w:r>
+      <w:r>
+        <w:rPr>
+          <w:rStyle w:val="FunctionTok"/>
+        </w:rPr>
+        <w:t xml:space="preserve">basename</w:t>
+      </w:r>
+      <w:r>
+        <w:rPr>
+          <w:rStyle w:val="NormalTok"/>
+        </w:rPr>
+        <w:t xml:space="preserve"> </w:t>
+      </w:r>
+      <w:r>
+        <w:rPr>
+          <w:rStyle w:val="StringTok"/>
+        </w:rPr>
+        <w:t xml:space="preserve">"</w:t>
+      </w:r>
+      <w:r>
+        <w:rPr>
+          <w:rStyle w:val="VariableTok"/>
+        </w:rPr>
+        <w:t xml:space="preserve">$sharing_link</w:t>
+      </w:r>
+      <w:r>
+        <w:rPr>
+          <w:rStyle w:val="StringTok"/>
+        </w:rPr>
+        <w:t xml:space="preserve">"</w:t>
+      </w:r>
+      <w:r>
+        <w:rPr>
+          <w:rStyle w:val="VariableTok"/>
+        </w:rPr>
+        <w:t xml:space="preserve">)</w:t>
+      </w:r>
+      <w:r>
+        <w:rPr>
+          <w:rStyle w:val="StringTok"/>
         </w:rPr>
         <w:t xml:space="preserve">/</w:t>
       </w:r>
       <w:r>
         <w:rPr>
+          <w:rStyle w:val="VariableTok"/>
+        </w:rPr>
+        <w:t xml:space="preserve">$filename</w:t>
+      </w:r>
+      <w:r>
+        <w:rPr>
+          <w:rStyle w:val="StringTok"/>
+        </w:rPr>
+        <w:t xml:space="preserve">"</w:t>
+      </w:r>
+      <w:r>
+        <w:br/>
+      </w:r>
+      <w:r>
+        <w:br/>
+      </w:r>
+      <w:r>
+        <w:rPr>
+          <w:rStyle w:val="CommentTok"/>
+        </w:rPr>
+        <w:t xml:space="preserve"># remove cookies file_</w:t>
+      </w:r>
+      <w:r>
+        <w:br/>
+      </w:r>
+      <w:r>
+        <w:rPr>
+          <w:rStyle w:val="FunctionTok"/>
+        </w:rPr>
+        <w:t xml:space="preserve">rm</w:t>
+      </w:r>
+      <w:r>
+        <w:rPr>
           <w:rStyle w:val="NormalTok"/>
         </w:rPr>
-        <w:t xml:space="preserve">Downloads</w:t>
+        <w:t xml:space="preserve"> cookies.txt</w:t>
       </w:r>
       <w:r>
         <w:br/>
@@ -1945,447 +2322,63 @@
         <w:rPr>
           <w:rStyle w:val="CommentTok"/>
         </w:rPr>
-        <w:t xml:space="preserve"># Define Sharing Link, NAS address, and file name. You may need to change these bits.</w:t>
-      </w:r>
-      <w:r>
-        <w:br/>
-      </w:r>
-      <w:r>
-        <w:br/>
-      </w:r>
-      <w:r>
-        <w:rPr>
-          <w:rStyle w:val="CommentTok"/>
-        </w:rPr>
-        <w:t xml:space="preserve"># sharing link_</w:t>
-      </w:r>
-      <w:r>
-        <w:br/>
+        <w:t xml:space="preserve"># Unzip the folder if you want to!</w:t>
+      </w:r>
+      <w:r>
+        <w:br/>
+      </w:r>
+      <w:r>
+        <w:rPr>
+          <w:rStyle w:val="FunctionTok"/>
+        </w:rPr>
+        <w:t xml:space="preserve">unzip</w:t>
       </w:r>
       <w:r>
         <w:rPr>
           <w:rStyle w:val="NormalTok"/>
         </w:rPr>
-        <w:t xml:space="preserve">sharing_link</w:t>
-      </w:r>
-      <w:r>
-        <w:rPr>
-          <w:rStyle w:val="OtherTok"/>
-        </w:rPr>
-        <w:t xml:space="preserve">=</w:t>
+        <w:t xml:space="preserve"> </w:t>
+      </w:r>
+      <w:r>
+        <w:rPr>
+          <w:rStyle w:val="StringTok"/>
+        </w:rPr>
+        <w:t xml:space="preserve">"</w:t>
+      </w:r>
+      <w:r>
+        <w:rPr>
+          <w:rStyle w:val="VariableTok"/>
+        </w:rPr>
+        <w:t xml:space="preserve">$filename</w:t>
+      </w:r>
+      <w:r>
+        <w:rPr>
+          <w:rStyle w:val="StringTok"/>
+        </w:rPr>
+        <w:t xml:space="preserve">"</w:t>
       </w:r>
       <w:r>
         <w:rPr>
           <w:rStyle w:val="NormalTok"/>
         </w:rPr>
-        <w:t xml:space="preserve">https</w:t>
-      </w:r>
-      <w:r>
-        <w:rPr>
-          <w:rStyle w:val="SpecialCharTok"/>
-        </w:rPr>
-        <w:t xml:space="preserve">:</w:t>
-      </w:r>
-      <w:r>
-        <w:rPr>
-          <w:rStyle w:val="ErrorTok"/>
-        </w:rPr>
-        <w:t xml:space="preserve">//</w:t>
+        <w:t xml:space="preserve"> </w:t>
+      </w:r>
+      <w:r>
+        <w:rPr>
+          <w:rStyle w:val="AttributeTok"/>
+        </w:rPr>
+        <w:t xml:space="preserve">-d</w:t>
       </w:r>
       <w:r>
         <w:rPr>
           <w:rStyle w:val="NormalTok"/>
         </w:rPr>
-        <w:t xml:space="preserve">gofile.me</w:t>
-      </w:r>
-      <w:r>
-        <w:rPr>
-          <w:rStyle w:val="SpecialCharTok"/>
-        </w:rPr>
-        <w:t xml:space="preserve">/</w:t>
-      </w:r>
-      <w:r>
-        <w:rPr>
-          <w:rStyle w:val="DecValTok"/>
-        </w:rPr>
-        <w:t xml:space="preserve">7</w:t>
-      </w:r>
-      <w:r>
-        <w:rPr>
-          <w:rStyle w:val="NormalTok"/>
-        </w:rPr>
-        <w:t xml:space="preserve">EFXM</w:t>
-      </w:r>
-      <w:r>
-        <w:rPr>
-          <w:rStyle w:val="SpecialCharTok"/>
-        </w:rPr>
-        <w:t xml:space="preserve">/</w:t>
-      </w:r>
-      <w:r>
-        <w:rPr>
-          <w:rStyle w:val="NormalTok"/>
-        </w:rPr>
-        <w:t xml:space="preserve">HwTkOww2x</w:t>
-      </w:r>
-      <w:r>
-        <w:br/>
-      </w:r>
-      <w:r>
-        <w:br/>
-      </w:r>
-      <w:r>
-        <w:rPr>
-          <w:rStyle w:val="CommentTok"/>
-        </w:rPr>
-        <w:t xml:space="preserve"># PadLabNAS address</w:t>
-      </w:r>
-      <w:r>
-        <w:br/>
-      </w:r>
-      <w:r>
-        <w:rPr>
-          <w:rStyle w:val="NormalTok"/>
-        </w:rPr>
-        <w:t xml:space="preserve">nas</w:t>
-      </w:r>
-      <w:r>
-        <w:rPr>
-          <w:rStyle w:val="OtherTok"/>
-        </w:rPr>
-        <w:t xml:space="preserve">=</w:t>
-      </w:r>
-      <w:r>
-        <w:rPr>
-          <w:rStyle w:val="NormalTok"/>
-        </w:rPr>
-        <w:t xml:space="preserve">https</w:t>
-      </w:r>
-      <w:r>
-        <w:rPr>
-          <w:rStyle w:val="SpecialCharTok"/>
-        </w:rPr>
-        <w:t xml:space="preserve">:</w:t>
-      </w:r>
-      <w:r>
-        <w:rPr>
-          <w:rStyle w:val="ErrorTok"/>
-        </w:rPr>
-        <w:t xml:space="preserve">//</w:t>
-      </w:r>
-      <w:r>
-        <w:rPr>
-          <w:rStyle w:val="NormalTok"/>
-        </w:rPr>
-        <w:t xml:space="preserve">padlabnas.synology.me</w:t>
-      </w:r>
-      <w:r>
-        <w:rPr>
-          <w:rStyle w:val="SpecialCharTok"/>
-        </w:rPr>
-        <w:t xml:space="preserve">:</w:t>
-      </w:r>
-      <w:r>
-        <w:rPr>
-          <w:rStyle w:val="DecValTok"/>
-        </w:rPr>
-        <w:t xml:space="preserve">5001</w:t>
-      </w:r>
-      <w:r>
-        <w:br/>
-      </w:r>
-      <w:r>
-        <w:br/>
-      </w:r>
-      <w:r>
-        <w:rPr>
-          <w:rStyle w:val="CommentTok"/>
-        </w:rPr>
-        <w:t xml:space="preserve"># filename</w:t>
-      </w:r>
-      <w:r>
-        <w:br/>
-      </w:r>
-      <w:r>
-        <w:rPr>
-          <w:rStyle w:val="NormalTok"/>
-        </w:rPr>
-        <w:t xml:space="preserve">filename</w:t>
-      </w:r>
-      <w:r>
-        <w:rPr>
-          <w:rStyle w:val="OtherTok"/>
-        </w:rPr>
-        <w:t xml:space="preserve">=</w:t>
-      </w:r>
-      <w:r>
-        <w:rPr>
-          <w:rStyle w:val="StringTok"/>
-        </w:rPr>
-        <w:t xml:space="preserve">"test.zip"</w:t>
-      </w:r>
-      <w:r>
-        <w:br/>
-      </w:r>
-      <w:r>
-        <w:br/>
-      </w:r>
-      <w:r>
-        <w:rPr>
-          <w:rStyle w:val="CommentTok"/>
-        </w:rPr>
-        <w:t xml:space="preserve">#Create a file that allows curl to talk to the Sharing Link properly. We call it cookies.txt. You can just copy and paste this code.</w:t>
-      </w:r>
-      <w:r>
-        <w:br/>
-      </w:r>
-      <w:r>
-        <w:rPr>
-          <w:rStyle w:val="NormalTok"/>
-        </w:rPr>
-        <w:t xml:space="preserve">curl </w:t>
-      </w:r>
-      <w:r>
-        <w:rPr>
-          <w:rStyle w:val="SpecialCharTok"/>
-        </w:rPr>
-        <w:t xml:space="preserve">-</w:t>
-      </w:r>
-      <w:r>
-        <w:rPr>
-          <w:rStyle w:val="NormalTok"/>
-        </w:rPr>
-        <w:t xml:space="preserve">k </w:t>
-      </w:r>
-      <w:r>
-        <w:rPr>
-          <w:rStyle w:val="SpecialCharTok"/>
-        </w:rPr>
-        <w:t xml:space="preserve">-</w:t>
-      </w:r>
-      <w:r>
-        <w:rPr>
-          <w:rStyle w:val="NormalTok"/>
-        </w:rPr>
-        <w:t xml:space="preserve">c cookies.txt </w:t>
-      </w:r>
-      <w:r>
-        <w:rPr>
-          <w:rStyle w:val="SpecialCharTok"/>
-        </w:rPr>
-        <w:t xml:space="preserve">-</w:t>
-      </w:r>
-      <w:r>
-        <w:rPr>
-          <w:rStyle w:val="NormalTok"/>
-        </w:rPr>
-        <w:t xml:space="preserve">b cookies.txt </w:t>
-      </w:r>
-      <w:r>
-        <w:rPr>
-          <w:rStyle w:val="StringTok"/>
-        </w:rPr>
-        <w:t xml:space="preserve">"$nas/sharing/$(basename "</w:t>
-      </w:r>
-      <w:r>
-        <w:rPr>
-          <w:rStyle w:val="SpecialCharTok"/>
-        </w:rPr>
-        <w:t xml:space="preserve">$</w:t>
-      </w:r>
-      <w:r>
-        <w:rPr>
-          <w:rStyle w:val="NormalTok"/>
-        </w:rPr>
-        <w:t xml:space="preserve">sharing_link</w:t>
-      </w:r>
-      <w:r>
-        <w:rPr>
-          <w:rStyle w:val="StringTok"/>
-        </w:rPr>
-        <w:t xml:space="preserve">")"</w:t>
-      </w:r>
-      <w:r>
-        <w:br/>
-      </w:r>
-      <w:r>
-        <w:br/>
-      </w:r>
-      <w:r>
-        <w:rPr>
-          <w:rStyle w:val="CommentTok"/>
-        </w:rPr>
-        <w:t xml:space="preserve">#Download the file using curl and remove cookies.txt. Just copy and paste this code.</w:t>
-      </w:r>
-      <w:r>
-        <w:br/>
-      </w:r>
-      <w:r>
-        <w:rPr>
-          <w:rStyle w:val="NormalTok"/>
-        </w:rPr>
-        <w:t xml:space="preserve">curl </w:t>
-      </w:r>
-      <w:r>
-        <w:rPr>
-          <w:rStyle w:val="SpecialCharTok"/>
-        </w:rPr>
-        <w:t xml:space="preserve">-</w:t>
-      </w:r>
-      <w:r>
-        <w:rPr>
-          <w:rStyle w:val="NormalTok"/>
-        </w:rPr>
-        <w:t xml:space="preserve">k </w:t>
-      </w:r>
-      <w:r>
-        <w:rPr>
-          <w:rStyle w:val="SpecialCharTok"/>
-        </w:rPr>
-        <w:t xml:space="preserve">-</w:t>
-      </w:r>
-      <w:r>
-        <w:rPr>
-          <w:rStyle w:val="NormalTok"/>
-        </w:rPr>
-        <w:t xml:space="preserve">b cookies.txt </w:t>
-      </w:r>
-      <w:r>
-        <w:rPr>
-          <w:rStyle w:val="SpecialCharTok"/>
-        </w:rPr>
-        <w:t xml:space="preserve">-</w:t>
-      </w:r>
-      <w:r>
-        <w:rPr>
-          <w:rStyle w:val="NormalTok"/>
-        </w:rPr>
-        <w:t xml:space="preserve">L </w:t>
-      </w:r>
-      <w:r>
-        <w:rPr>
-          <w:rStyle w:val="SpecialCharTok"/>
-        </w:rPr>
-        <w:t xml:space="preserve">-</w:t>
-      </w:r>
-      <w:r>
-        <w:rPr>
-          <w:rStyle w:val="NormalTok"/>
-        </w:rPr>
-        <w:t xml:space="preserve">O </w:t>
-      </w:r>
-      <w:r>
-        <w:rPr>
-          <w:rStyle w:val="StringTok"/>
-        </w:rPr>
-        <w:t xml:space="preserve">"$nas/fsdownload/$(basename "</w:t>
-      </w:r>
-      <w:r>
-        <w:rPr>
-          <w:rStyle w:val="SpecialCharTok"/>
-        </w:rPr>
-        <w:t xml:space="preserve">$</w:t>
-      </w:r>
-      <w:r>
-        <w:rPr>
-          <w:rStyle w:val="NormalTok"/>
-        </w:rPr>
-        <w:t xml:space="preserve">sharing_link</w:t>
-      </w:r>
-      <w:r>
-        <w:rPr>
-          <w:rStyle w:val="StringTok"/>
-        </w:rPr>
-        <w:t xml:space="preserve">")/$filename"</w:t>
-      </w:r>
-      <w:r>
-        <w:br/>
-      </w:r>
-      <w:r>
-        <w:br/>
-      </w:r>
-      <w:r>
-        <w:rPr>
-          <w:rStyle w:val="CommentTok"/>
-        </w:rPr>
-        <w:t xml:space="preserve"># remove cookies file_</w:t>
-      </w:r>
-      <w:r>
-        <w:br/>
-      </w:r>
-      <w:r>
-        <w:rPr>
-          <w:rStyle w:val="NormalTok"/>
-        </w:rPr>
-        <w:t xml:space="preserve">rm cookies.txt</w:t>
-      </w:r>
-      <w:r>
-        <w:br/>
-      </w:r>
-      <w:r>
-        <w:br/>
-      </w:r>
-      <w:r>
-        <w:rPr>
-          <w:rStyle w:val="CommentTok"/>
-        </w:rPr>
-        <w:t xml:space="preserve"># Unzip the folder if you want to!</w:t>
-      </w:r>
-      <w:r>
-        <w:br/>
-      </w:r>
-      <w:r>
-        <w:rPr>
-          <w:rStyle w:val="NormalTok"/>
-        </w:rPr>
-        <w:t xml:space="preserve">unzip </w:t>
-      </w:r>
-      <w:r>
-        <w:rPr>
-          <w:rStyle w:val="StringTok"/>
-        </w:rPr>
-        <w:t xml:space="preserve">"$filename"</w:t>
-      </w:r>
-      <w:r>
-        <w:rPr>
-          <w:rStyle w:val="NormalTok"/>
-        </w:rPr>
-        <w:t xml:space="preserve"> </w:t>
-      </w:r>
-      <w:r>
-        <w:rPr>
-          <w:rStyle w:val="SpecialCharTok"/>
-        </w:rPr>
-        <w:t xml:space="preserve">-</w:t>
-      </w:r>
-      <w:r>
-        <w:rPr>
-          <w:rStyle w:val="NormalTok"/>
-        </w:rPr>
-        <w:t xml:space="preserve">d </w:t>
-      </w:r>
-      <w:r>
-        <w:rPr>
-          <w:rStyle w:val="SpecialCharTok"/>
-        </w:rPr>
-        <w:t xml:space="preserve">~</w:t>
-      </w:r>
-      <w:r>
-        <w:rPr>
-          <w:rStyle w:val="ErrorTok"/>
-        </w:rPr>
-        <w:t xml:space="preserve">/</w:t>
-      </w:r>
-      <w:r>
-        <w:rPr>
-          <w:rStyle w:val="NormalTok"/>
-        </w:rPr>
-        <w:t xml:space="preserve">Downloads</w:t>
-      </w:r>
-    </w:p>
-    <w:bookmarkEnd w:id="41"/>
+        <w:t xml:space="preserve"> ~/Downloads</w:t>
+      </w:r>
+    </w:p>
     <w:bookmarkEnd w:id="42"/>
     <w:bookmarkEnd w:id="43"/>
+    <w:bookmarkEnd w:id="44"/>
     <w:sectPr>
       <w:footnotePr>
         <w:numRestart w:val="eachSect"/>

</xml_diff>